<commit_message>
Clear updates so that we are
I have put off updateing and cleening up and this is matching the local
</commit_message>
<xml_diff>
--- a/Documentation/Matching the local QRhomework System to the online system.docx
+++ b/Documentation/Matching the local QRhomework System to the online system.docx
@@ -1,6 +1,6 @@
 
 <file path=word/document.xml><?xml version="1.0" encoding="utf-8"?>
-<w:document xmlns:wpc="http://schemas.microsoft.com/office/word/2010/wordprocessingCanvas" xmlns:cx="http://schemas.microsoft.com/office/drawing/2014/chartex" xmlns:cx1="http://schemas.microsoft.com/office/drawing/2015/9/8/chartex" xmlns:cx2="http://schemas.microsoft.com/office/drawing/2015/10/21/chartex" xmlns:cx3="http://schemas.microsoft.com/office/drawing/2016/5/9/chartex" xmlns:cx4="http://schemas.microsoft.com/office/drawing/2016/5/10/chartex" xmlns:cx5="http://schemas.microsoft.com/office/drawing/2016/5/11/chartex" xmlns:cx6="http://schemas.microsoft.com/office/drawing/2016/5/12/chartex" xmlns:cx7="http://schemas.microsoft.com/office/drawing/2016/5/13/chartex" xmlns:cx8="http://schemas.microsoft.com/office/drawing/2016/5/14/chartex" xmlns:mc="http://schemas.openxmlformats.org/markup-compatibility/2006" xmlns:aink="http://schemas.microsoft.com/office/drawing/2016/ink" xmlns:am3d="http://schemas.microsoft.com/office/drawing/2017/model3d" xmlns:o="urn:schemas-microsoft-com:office:office" xmlns:r="http://schemas.openxmlformats.org/officeDocument/2006/relationships" xmlns:m="http://schemas.openxmlformats.org/officeDocument/2006/math" xmlns:v="urn:schemas-microsoft-com:vml" xmlns:wp14="http://schemas.microsoft.com/office/word/2010/wordprocessingDrawing" xmlns:wp="http://schemas.openxmlformats.org/drawingml/2006/wordprocessingDrawing" xmlns:w10="urn:schemas-microsoft-com:office:word" xmlns:w="http://schemas.openxmlformats.org/wordprocessingml/2006/main" xmlns:w14="http://schemas.microsoft.com/office/word/2010/wordml" xmlns:w15="http://schemas.microsoft.com/office/word/2012/wordml" xmlns:w16cid="http://schemas.microsoft.com/office/word/2016/wordml/cid" xmlns:w16se="http://schemas.microsoft.com/office/word/2015/wordml/symex" xmlns:wpg="http://schemas.microsoft.com/office/word/2010/wordprocessingGroup" xmlns:wpi="http://schemas.microsoft.com/office/word/2010/wordprocessingInk" xmlns:wne="http://schemas.microsoft.com/office/word/2006/wordml" xmlns:wps="http://schemas.microsoft.com/office/word/2010/wordprocessingShape" mc:Ignorable="w14 w15 w16se w16cid wp14">
+<w:document xmlns:wpc="http://schemas.microsoft.com/office/word/2010/wordprocessingCanvas" xmlns:cx="http://schemas.microsoft.com/office/drawing/2014/chartex" xmlns:cx1="http://schemas.microsoft.com/office/drawing/2015/9/8/chartex" xmlns:cx2="http://schemas.microsoft.com/office/drawing/2015/10/21/chartex" xmlns:cx3="http://schemas.microsoft.com/office/drawing/2016/5/9/chartex" xmlns:cx4="http://schemas.microsoft.com/office/drawing/2016/5/10/chartex" xmlns:cx5="http://schemas.microsoft.com/office/drawing/2016/5/11/chartex" xmlns:cx6="http://schemas.microsoft.com/office/drawing/2016/5/12/chartex" xmlns:cx7="http://schemas.microsoft.com/office/drawing/2016/5/13/chartex" xmlns:cx8="http://schemas.microsoft.com/office/drawing/2016/5/14/chartex" xmlns:mc="http://schemas.openxmlformats.org/markup-compatibility/2006" xmlns:aink="http://schemas.microsoft.com/office/drawing/2016/ink" xmlns:am3d="http://schemas.microsoft.com/office/drawing/2017/model3d" xmlns:o="urn:schemas-microsoft-com:office:office" xmlns:r="http://schemas.openxmlformats.org/officeDocument/2006/relationships" xmlns:m="http://schemas.openxmlformats.org/officeDocument/2006/math" xmlns:v="urn:schemas-microsoft-com:vml" xmlns:wp14="http://schemas.microsoft.com/office/word/2010/wordprocessingDrawing" xmlns:wp="http://schemas.openxmlformats.org/drawingml/2006/wordprocessingDrawing" xmlns:w10="urn:schemas-microsoft-com:office:word" xmlns:w="http://schemas.openxmlformats.org/wordprocessingml/2006/main" xmlns:w14="http://schemas.microsoft.com/office/word/2010/wordml" xmlns:w15="http://schemas.microsoft.com/office/word/2012/wordml" xmlns:w16cex="http://schemas.microsoft.com/office/word/2018/wordml/cex" xmlns:w16cid="http://schemas.microsoft.com/office/word/2016/wordml/cid" xmlns:w16="http://schemas.microsoft.com/office/word/2018/wordml" xmlns:w16sdtdh="http://schemas.microsoft.com/office/word/2020/wordml/sdtdatahash" xmlns:w16se="http://schemas.microsoft.com/office/word/2015/wordml/symex" xmlns:wpg="http://schemas.microsoft.com/office/word/2010/wordprocessingGroup" xmlns:wpi="http://schemas.microsoft.com/office/word/2010/wordprocessingInk" xmlns:wne="http://schemas.microsoft.com/office/word/2006/wordml" xmlns:wps="http://schemas.microsoft.com/office/word/2010/wordprocessingShape" mc:Ignorable="w14 w15 w16se w16cid w16 w16cex w16sdtdh wp14">
   <w:body>
     <w:p>
       <w:pPr>
@@ -15,23 +15,7 @@
           <w:sz w:val="32"/>
           <w:szCs w:val="32"/>
         </w:rPr>
-        <w:t xml:space="preserve">Matching the local </w:t>
-      </w:r>
-      <w:proofErr w:type="spellStart"/>
-      <w:r>
-        <w:rPr>
-          <w:sz w:val="32"/>
-          <w:szCs w:val="32"/>
-        </w:rPr>
-        <w:t>QRhomework</w:t>
-      </w:r>
-      <w:proofErr w:type="spellEnd"/>
-      <w:r>
-        <w:rPr>
-          <w:sz w:val="32"/>
-          <w:szCs w:val="32"/>
-        </w:rPr>
-        <w:t xml:space="preserve"> System to the online system</w:t>
+        <w:t>Matching the local QRhomework System to the online system</w:t>
       </w:r>
     </w:p>
     <w:p/>
@@ -50,13 +34,8 @@
         <w:t xml:space="preserve">XAMP and start both APACHE and </w:t>
       </w:r>
       <w:r>
-        <w:t xml:space="preserve">MySQL and open the local version of </w:t>
-      </w:r>
-      <w:proofErr w:type="spellStart"/>
-      <w:r>
-        <w:t>PHPmyAdmin</w:t>
-      </w:r>
-      <w:proofErr w:type="spellEnd"/>
+        <w:t>MySQL and open the local version of PHPmyAdmin</w:t>
+      </w:r>
       <w:r>
         <w:t xml:space="preserve"> Select the current local database and </w:t>
       </w:r>
@@ -69,53 +48,14 @@
         <w:jc w:val="center"/>
       </w:pPr>
       <w:r>
+        <w:rPr>
+          <w:noProof/>
+        </w:rPr>
         <w:drawing>
           <wp:inline distT="0" distB="0" distL="0" distR="0" wp14:anchorId="058EA4C6" wp14:editId="33252D2D">
             <wp:extent cx="2674307" cy="960027"/>
             <wp:effectExtent l="0" t="0" r="0" b="0"/>
             <wp:docPr id="1" name="Picture 1"/>
-            <wp:cNvGraphicFramePr>
-              <a:graphicFrameLocks xmlns:a="http://schemas.openxmlformats.org/drawingml/2006/main" noChangeAspect="1"/>
-            </wp:cNvGraphicFramePr>
-            <a:graphic xmlns:a="http://schemas.openxmlformats.org/drawingml/2006/main">
-              <a:graphicData uri="http://schemas.openxmlformats.org/drawingml/2006/picture">
-                <pic:pic xmlns:pic="http://schemas.openxmlformats.org/drawingml/2006/picture">
-                  <pic:nvPicPr>
-                    <pic:cNvPr id="1" name=""/>
-                    <pic:cNvPicPr/>
-                  </pic:nvPicPr>
-                  <pic:blipFill>
-                    <a:blip r:embed="rId5"/>
-                    <a:stretch>
-                      <a:fillRect/>
-                    </a:stretch>
-                  </pic:blipFill>
-                  <pic:spPr>
-                    <a:xfrm>
-                      <a:off x="0" y="0"/>
-                      <a:ext cx="2695805" cy="967744"/>
-                    </a:xfrm>
-                    <a:prstGeom prst="rect">
-                      <a:avLst/>
-                    </a:prstGeom>
-                  </pic:spPr>
-                </pic:pic>
-              </a:graphicData>
-            </a:graphic>
-          </wp:inline>
-        </w:drawing>
-      </w:r>
-    </w:p>
-    <w:p>
-      <w:pPr>
-        <w:jc w:val="center"/>
-      </w:pPr>
-      <w:r>
-        <w:drawing>
-          <wp:inline distT="0" distB="0" distL="0" distR="0" wp14:anchorId="5E364424" wp14:editId="130F9AF8">
-            <wp:extent cx="1763125" cy="739856"/>
-            <wp:effectExtent l="0" t="0" r="8890" b="3175"/>
-            <wp:docPr id="3" name="Picture 3"/>
             <wp:cNvGraphicFramePr>
               <a:graphicFrameLocks xmlns:a="http://schemas.openxmlformats.org/drawingml/2006/main" noChangeAspect="1"/>
             </wp:cNvGraphicFramePr>
@@ -135,7 +75,7 @@
                   <pic:spPr>
                     <a:xfrm>
                       <a:off x="0" y="0"/>
-                      <a:ext cx="1794928" cy="753201"/>
+                      <a:ext cx="2695805" cy="967744"/>
                     </a:xfrm>
                     <a:prstGeom prst="rect">
                       <a:avLst/>
@@ -147,12 +87,20 @@
           </wp:inline>
         </w:drawing>
       </w:r>
-      <w:r>
+    </w:p>
+    <w:p>
+      <w:pPr>
+        <w:jc w:val="center"/>
+      </w:pPr>
+      <w:r>
+        <w:rPr>
+          <w:noProof/>
+        </w:rPr>
         <w:drawing>
-          <wp:inline distT="0" distB="0" distL="0" distR="0" wp14:anchorId="67ACC0DC" wp14:editId="67987897">
-            <wp:extent cx="4194392" cy="697900"/>
-            <wp:effectExtent l="0" t="0" r="0" b="6985"/>
-            <wp:docPr id="4" name="Picture 4"/>
+          <wp:inline distT="0" distB="0" distL="0" distR="0" wp14:anchorId="5E364424" wp14:editId="130F9AF8">
+            <wp:extent cx="1763125" cy="739856"/>
+            <wp:effectExtent l="0" t="0" r="8890" b="3175"/>
+            <wp:docPr id="3" name="Picture 3"/>
             <wp:cNvGraphicFramePr>
               <a:graphicFrameLocks xmlns:a="http://schemas.openxmlformats.org/drawingml/2006/main" noChangeAspect="1"/>
             </wp:cNvGraphicFramePr>
@@ -172,7 +120,7 @@
                   <pic:spPr>
                     <a:xfrm>
                       <a:off x="0" y="0"/>
-                      <a:ext cx="4274994" cy="711311"/>
+                      <a:ext cx="1794928" cy="753201"/>
                     </a:xfrm>
                     <a:prstGeom prst="rect">
                       <a:avLst/>
@@ -184,56 +132,15 @@
           </wp:inline>
         </w:drawing>
       </w:r>
-    </w:p>
-    <w:p>
-      <w:pPr>
-        <w:ind w:left="720"/>
-      </w:pPr>
-      <w:r>
-        <w:t xml:space="preserve">Give it a name so that if you </w:t>
-      </w:r>
-      <w:proofErr w:type="gramStart"/>
-      <w:r>
-        <w:t>have to</w:t>
-      </w:r>
-      <w:proofErr w:type="gramEnd"/>
-      <w:r>
-        <w:t xml:space="preserve"> recover it you can.</w:t>
-      </w:r>
-    </w:p>
-    <w:p>
-      <w:pPr>
-        <w:pStyle w:val="ListParagraph"/>
-        <w:numPr>
-          <w:ilvl w:val="0"/>
-          <w:numId w:val="1"/>
-        </w:numPr>
-      </w:pPr>
-      <w:r>
-        <w:t xml:space="preserve">Log on to the Host Gator C panel and </w:t>
-      </w:r>
-      <w:r>
-        <w:t xml:space="preserve">find the current database with </w:t>
-      </w:r>
-      <w:proofErr w:type="spellStart"/>
-      <w:r>
-        <w:t>PHPmyAdmin</w:t>
-      </w:r>
-      <w:proofErr w:type="spellEnd"/>
-      <w:r>
-        <w:t xml:space="preserve"> then Export</w:t>
-      </w:r>
-    </w:p>
-    <w:p>
-      <w:pPr>
-        <w:pStyle w:val="ListParagraph"/>
-      </w:pPr>
-      <w:r>
+      <w:r>
+        <w:rPr>
+          <w:noProof/>
+        </w:rPr>
         <w:drawing>
-          <wp:inline distT="0" distB="0" distL="0" distR="0" wp14:anchorId="2595B816" wp14:editId="5CC07CAC">
-            <wp:extent cx="1397261" cy="1107009"/>
-            <wp:effectExtent l="0" t="0" r="0" b="0"/>
-            <wp:docPr id="5" name="Picture 5"/>
+          <wp:inline distT="0" distB="0" distL="0" distR="0" wp14:anchorId="67ACC0DC" wp14:editId="67987897">
+            <wp:extent cx="4194392" cy="697900"/>
+            <wp:effectExtent l="0" t="0" r="0" b="6985"/>
+            <wp:docPr id="4" name="Picture 4"/>
             <wp:cNvGraphicFramePr>
               <a:graphicFrameLocks xmlns:a="http://schemas.openxmlformats.org/drawingml/2006/main" noChangeAspect="1"/>
             </wp:cNvGraphicFramePr>
@@ -253,7 +160,7 @@
                   <pic:spPr>
                     <a:xfrm>
                       <a:off x="0" y="0"/>
-                      <a:ext cx="1420028" cy="1125047"/>
+                      <a:ext cx="4274994" cy="711311"/>
                     </a:xfrm>
                     <a:prstGeom prst="rect">
                       <a:avLst/>
@@ -265,15 +172,52 @@
           </wp:inline>
         </w:drawing>
       </w:r>
-      <w:r>
-        <w:t xml:space="preserve"> </w:t>
-      </w:r>
-      <w:r>
+    </w:p>
+    <w:p>
+      <w:pPr>
+        <w:ind w:left="720"/>
+      </w:pPr>
+      <w:r>
+        <w:t>Give it a name so that if you have to recover it</w:t>
+      </w:r>
+      <w:r>
+        <w:t>,</w:t>
+      </w:r>
+      <w:r>
+        <w:t xml:space="preserve"> you can.</w:t>
+      </w:r>
+    </w:p>
+    <w:p>
+      <w:pPr>
+        <w:pStyle w:val="ListParagraph"/>
+        <w:numPr>
+          <w:ilvl w:val="0"/>
+          <w:numId w:val="1"/>
+        </w:numPr>
+      </w:pPr>
+      <w:r>
+        <w:t xml:space="preserve">Log on to the Host Gator C panel and </w:t>
+      </w:r>
+      <w:r>
+        <w:t>find the current database with PHPmyAdmin</w:t>
+      </w:r>
+      <w:r>
+        <w:t xml:space="preserve"> then Export</w:t>
+      </w:r>
+    </w:p>
+    <w:p>
+      <w:pPr>
+        <w:pStyle w:val="ListParagraph"/>
+      </w:pPr>
+      <w:r>
+        <w:rPr>
+          <w:noProof/>
+        </w:rPr>
         <w:drawing>
-          <wp:inline distT="0" distB="0" distL="0" distR="0" wp14:anchorId="709359FF" wp14:editId="05A1EE16">
-            <wp:extent cx="4108102" cy="1012951"/>
-            <wp:effectExtent l="0" t="0" r="6985" b="0"/>
-            <wp:docPr id="7" name="Picture 7"/>
+          <wp:inline distT="0" distB="0" distL="0" distR="0" wp14:anchorId="2595B816" wp14:editId="5CC07CAC">
+            <wp:extent cx="1397261" cy="1107009"/>
+            <wp:effectExtent l="0" t="0" r="0" b="0"/>
+            <wp:docPr id="5" name="Picture 5"/>
             <wp:cNvGraphicFramePr>
               <a:graphicFrameLocks xmlns:a="http://schemas.openxmlformats.org/drawingml/2006/main" noChangeAspect="1"/>
             </wp:cNvGraphicFramePr>
@@ -293,7 +237,7 @@
                   <pic:spPr>
                     <a:xfrm>
                       <a:off x="0" y="0"/>
-                      <a:ext cx="4153404" cy="1024121"/>
+                      <a:ext cx="1420028" cy="1125047"/>
                     </a:xfrm>
                     <a:prstGeom prst="rect">
                       <a:avLst/>
@@ -305,17 +249,18 @@
           </wp:inline>
         </w:drawing>
       </w:r>
-    </w:p>
-    <w:p>
-      <w:pPr>
-        <w:pStyle w:val="ListParagraph"/>
-      </w:pPr>
-      <w:r>
+      <w:r>
+        <w:t xml:space="preserve"> </w:t>
+      </w:r>
+      <w:r>
+        <w:rPr>
+          <w:noProof/>
+        </w:rPr>
         <w:drawing>
-          <wp:inline distT="0" distB="0" distL="0" distR="0" wp14:anchorId="4CF86B4B" wp14:editId="391B0670">
-            <wp:extent cx="1327672" cy="1077233"/>
-            <wp:effectExtent l="0" t="0" r="6350" b="8890"/>
-            <wp:docPr id="8" name="Picture 8"/>
+          <wp:inline distT="0" distB="0" distL="0" distR="0" wp14:anchorId="709359FF" wp14:editId="05A1EE16">
+            <wp:extent cx="4108102" cy="1012951"/>
+            <wp:effectExtent l="0" t="0" r="6985" b="0"/>
+            <wp:docPr id="7" name="Picture 7"/>
             <wp:cNvGraphicFramePr>
               <a:graphicFrameLocks xmlns:a="http://schemas.openxmlformats.org/drawingml/2006/main" noChangeAspect="1"/>
             </wp:cNvGraphicFramePr>
@@ -335,7 +280,7 @@
                   <pic:spPr>
                     <a:xfrm>
                       <a:off x="0" y="0"/>
-                      <a:ext cx="1340177" cy="1087380"/>
+                      <a:ext cx="4153404" cy="1024121"/>
                     </a:xfrm>
                     <a:prstGeom prst="rect">
                       <a:avLst/>
@@ -347,12 +292,20 @@
           </wp:inline>
         </w:drawing>
       </w:r>
-      <w:r>
+    </w:p>
+    <w:p>
+      <w:pPr>
+        <w:pStyle w:val="ListParagraph"/>
+      </w:pPr>
+      <w:r>
+        <w:rPr>
+          <w:noProof/>
+        </w:rPr>
         <w:drawing>
-          <wp:inline distT="0" distB="0" distL="0" distR="0" wp14:anchorId="3B706B95" wp14:editId="035AD02B">
-            <wp:extent cx="4943171" cy="1258220"/>
-            <wp:effectExtent l="0" t="0" r="0" b="0"/>
-            <wp:docPr id="9" name="Picture 9"/>
+          <wp:inline distT="0" distB="0" distL="0" distR="0" wp14:anchorId="4CF86B4B" wp14:editId="391B0670">
+            <wp:extent cx="1327672" cy="1077233"/>
+            <wp:effectExtent l="0" t="0" r="6350" b="8890"/>
+            <wp:docPr id="8" name="Picture 8"/>
             <wp:cNvGraphicFramePr>
               <a:graphicFrameLocks xmlns:a="http://schemas.openxmlformats.org/drawingml/2006/main" noChangeAspect="1"/>
             </wp:cNvGraphicFramePr>
@@ -372,7 +325,7 @@
                   <pic:spPr>
                     <a:xfrm>
                       <a:off x="0" y="0"/>
-                      <a:ext cx="4993246" cy="1270966"/>
+                      <a:ext cx="1340177" cy="1087380"/>
                     </a:xfrm>
                     <a:prstGeom prst="rect">
                       <a:avLst/>
@@ -385,48 +338,14 @@
         </w:drawing>
       </w:r>
       <w:r>
-        <w:t xml:space="preserve">This should put it in the </w:t>
-      </w:r>
-      <w:r>
-        <w:t>Downloads directory</w:t>
-      </w:r>
-    </w:p>
-    <w:p>
-      <w:pPr>
-        <w:pStyle w:val="ListParagraph"/>
-      </w:pPr>
-    </w:p>
-    <w:p>
-      <w:pPr>
-        <w:pStyle w:val="ListParagraph"/>
-        <w:numPr>
-          <w:ilvl w:val="0"/>
-          <w:numId w:val="1"/>
-        </w:numPr>
-      </w:pPr>
-      <w:r>
-        <w:t xml:space="preserve">Go to the </w:t>
-      </w:r>
-      <w:r>
-        <w:t xml:space="preserve">local </w:t>
-      </w:r>
-      <w:proofErr w:type="spellStart"/>
-      <w:r>
-        <w:t>PHPMyAdmin</w:t>
-      </w:r>
-      <w:proofErr w:type="spellEnd"/>
-      <w:r>
-        <w:t xml:space="preserve"> and Select the </w:t>
-      </w:r>
-      <w:r>
-        <w:t>Server</w:t>
-      </w:r>
-      <w:r>
+        <w:rPr>
+          <w:noProof/>
+        </w:rPr>
         <w:drawing>
-          <wp:inline distT="0" distB="0" distL="0" distR="0" wp14:anchorId="4974227C" wp14:editId="521533AA">
-            <wp:extent cx="2314966" cy="367733"/>
+          <wp:inline distT="0" distB="0" distL="0" distR="0" wp14:anchorId="3B706B95" wp14:editId="035AD02B">
+            <wp:extent cx="4943171" cy="1258220"/>
             <wp:effectExtent l="0" t="0" r="0" b="0"/>
-            <wp:docPr id="10" name="Picture 10"/>
+            <wp:docPr id="9" name="Picture 9"/>
             <wp:cNvGraphicFramePr>
               <a:graphicFrameLocks xmlns:a="http://schemas.openxmlformats.org/drawingml/2006/main" noChangeAspect="1"/>
             </wp:cNvGraphicFramePr>
@@ -446,7 +365,7 @@
                   <pic:spPr>
                     <a:xfrm>
                       <a:off x="0" y="0"/>
-                      <a:ext cx="2443740" cy="388189"/>
+                      <a:ext cx="4993246" cy="1270966"/>
                     </a:xfrm>
                     <a:prstGeom prst="rect">
                       <a:avLst/>
@@ -458,42 +377,44 @@
           </wp:inline>
         </w:drawing>
       </w:r>
-    </w:p>
-    <w:p>
-      <w:pPr>
-        <w:pStyle w:val="ListParagraph"/>
-      </w:pPr>
-      <w:r>
-        <w:t>T</w:t>
-      </w:r>
-      <w:r>
-        <w:t>hen</w:t>
-      </w:r>
-      <w:r>
-        <w:t xml:space="preserve"> Select Databases Create Database </w:t>
-      </w:r>
-      <w:r>
-        <w:t xml:space="preserve">and give it the name </w:t>
-      </w:r>
-      <w:proofErr w:type="spellStart"/>
-      <w:r>
-        <w:t>wagnerj_QRP</w:t>
-      </w:r>
-      <w:proofErr w:type="spellEnd"/>
-      <w:r>
-        <w:t xml:space="preserve"> and select create</w:t>
-      </w:r>
-    </w:p>
-    <w:p>
-      <w:pPr>
-        <w:pStyle w:val="ListParagraph"/>
-      </w:pPr>
-      <w:r>
+      <w:r>
+        <w:t xml:space="preserve">This should put it in the </w:t>
+      </w:r>
+      <w:r>
+        <w:t>Downloads directory</w:t>
+      </w:r>
+    </w:p>
+    <w:p>
+      <w:pPr>
+        <w:pStyle w:val="ListParagraph"/>
+      </w:pPr>
+    </w:p>
+    <w:p>
+      <w:pPr>
+        <w:pStyle w:val="ListParagraph"/>
+        <w:numPr>
+          <w:ilvl w:val="0"/>
+          <w:numId w:val="1"/>
+        </w:numPr>
+      </w:pPr>
+      <w:r>
+        <w:t xml:space="preserve">Go to the </w:t>
+      </w:r>
+      <w:r>
+        <w:t xml:space="preserve">local PHPMyAdmin and Select the </w:t>
+      </w:r>
+      <w:r>
+        <w:t>Server</w:t>
+      </w:r>
+      <w:r>
+        <w:rPr>
+          <w:noProof/>
+        </w:rPr>
         <w:drawing>
-          <wp:inline distT="0" distB="0" distL="0" distR="0" wp14:anchorId="1E40E931" wp14:editId="07D7D7D3">
-            <wp:extent cx="2052052" cy="648488"/>
-            <wp:effectExtent l="0" t="0" r="5715" b="0"/>
-            <wp:docPr id="11" name="Picture 11"/>
+          <wp:inline distT="0" distB="0" distL="0" distR="0" wp14:anchorId="4974227C" wp14:editId="521533AA">
+            <wp:extent cx="2314966" cy="367733"/>
+            <wp:effectExtent l="0" t="0" r="0" b="0"/>
+            <wp:docPr id="10" name="Picture 10"/>
             <wp:cNvGraphicFramePr>
               <a:graphicFrameLocks xmlns:a="http://schemas.openxmlformats.org/drawingml/2006/main" noChangeAspect="1"/>
             </wp:cNvGraphicFramePr>
@@ -513,7 +434,7 @@
                   <pic:spPr>
                     <a:xfrm>
                       <a:off x="0" y="0"/>
-                      <a:ext cx="2150943" cy="679739"/>
+                      <a:ext cx="2443740" cy="388189"/>
                     </a:xfrm>
                     <a:prstGeom prst="rect">
                       <a:avLst/>
@@ -529,25 +450,39 @@
     <w:p>
       <w:pPr>
         <w:pStyle w:val="ListParagraph"/>
-        <w:numPr>
-          <w:ilvl w:val="0"/>
-          <w:numId w:val="1"/>
-        </w:numPr>
-      </w:pPr>
-      <w:r>
-        <w:t>For the newly created database Import the downloaded file</w:t>
-      </w:r>
-    </w:p>
-    <w:p>
-      <w:pPr>
-        <w:pStyle w:val="ListParagraph"/>
-      </w:pPr>
-      <w:r>
+      </w:pPr>
+      <w:r>
+        <w:t>T</w:t>
+      </w:r>
+      <w:r>
+        <w:t>hen</w:t>
+      </w:r>
+      <w:r>
+        <w:t xml:space="preserve"> Select Databases Create Database </w:t>
+      </w:r>
+      <w:r>
+        <w:t xml:space="preserve">and give it the name </w:t>
+      </w:r>
+      <w:r>
+        <w:t>wagnerj_QRP</w:t>
+      </w:r>
+      <w:r>
+        <w:t xml:space="preserve"> and select create</w:t>
+      </w:r>
+    </w:p>
+    <w:p>
+      <w:pPr>
+        <w:pStyle w:val="ListParagraph"/>
+      </w:pPr>
+      <w:r>
+        <w:rPr>
+          <w:noProof/>
+        </w:rPr>
         <w:drawing>
-          <wp:inline distT="0" distB="0" distL="0" distR="0" wp14:anchorId="436F092D" wp14:editId="7978585E">
-            <wp:extent cx="1242860" cy="1437524"/>
-            <wp:effectExtent l="0" t="0" r="0" b="0"/>
-            <wp:docPr id="13" name="Picture 13"/>
+          <wp:inline distT="0" distB="0" distL="0" distR="0" wp14:anchorId="1E40E931" wp14:editId="07D7D7D3">
+            <wp:extent cx="2052052" cy="648488"/>
+            <wp:effectExtent l="0" t="0" r="5715" b="0"/>
+            <wp:docPr id="11" name="Picture 11"/>
             <wp:cNvGraphicFramePr>
               <a:graphicFrameLocks xmlns:a="http://schemas.openxmlformats.org/drawingml/2006/main" noChangeAspect="1"/>
             </wp:cNvGraphicFramePr>
@@ -567,7 +502,7 @@
                   <pic:spPr>
                     <a:xfrm>
                       <a:off x="0" y="0"/>
-                      <a:ext cx="1280465" cy="1481019"/>
+                      <a:ext cx="2150943" cy="679739"/>
                     </a:xfrm>
                     <a:prstGeom prst="rect">
                       <a:avLst/>
@@ -579,9 +514,6 @@
           </wp:inline>
         </w:drawing>
       </w:r>
-      <w:r>
-        <w:t xml:space="preserve"> Downloading can take a while</w:t>
-      </w:r>
     </w:p>
     <w:p>
       <w:pPr>
@@ -592,34 +524,22 @@
         </w:numPr>
       </w:pPr>
       <w:r>
-        <w:lastRenderedPageBreak/>
-        <w:t>Now update the file structure – Go to FileZilla Client</w:t>
-      </w:r>
-      <w:r>
-        <w:t xml:space="preserve"> pull down the connection from the </w:t>
-      </w:r>
-      <w:proofErr w:type="spellStart"/>
-      <w:r>
-        <w:t>QuickConnect</w:t>
-      </w:r>
-      <w:proofErr w:type="spellEnd"/>
-      <w:r>
-        <w:t xml:space="preserve"> </w:t>
-      </w:r>
-    </w:p>
-    <w:p>
-      <w:pPr>
-        <w:pStyle w:val="ListParagraph"/>
-      </w:pPr>
-      <w:r>
-        <w:t xml:space="preserve"> </w:t>
-      </w:r>
-      <w:r>
+        <w:t>For the newly created database Import the downloaded file</w:t>
+      </w:r>
+    </w:p>
+    <w:p>
+      <w:pPr>
+        <w:pStyle w:val="ListParagraph"/>
+      </w:pPr>
+      <w:r>
+        <w:rPr>
+          <w:noProof/>
+        </w:rPr>
         <w:drawing>
-          <wp:inline distT="0" distB="0" distL="0" distR="0" wp14:anchorId="2E1C841E" wp14:editId="586854BE">
-            <wp:extent cx="594474" cy="440934"/>
+          <wp:inline distT="0" distB="0" distL="0" distR="0" wp14:anchorId="436F092D" wp14:editId="7978585E">
+            <wp:extent cx="1242860" cy="1437524"/>
             <wp:effectExtent l="0" t="0" r="0" b="0"/>
-            <wp:docPr id="14" name="Picture 14"/>
+            <wp:docPr id="13" name="Picture 13"/>
             <wp:cNvGraphicFramePr>
               <a:graphicFrameLocks xmlns:a="http://schemas.openxmlformats.org/drawingml/2006/main" noChangeAspect="1"/>
             </wp:cNvGraphicFramePr>
@@ -639,6 +559,384 @@
                   <pic:spPr>
                     <a:xfrm>
                       <a:off x="0" y="0"/>
+                      <a:ext cx="1280465" cy="1481019"/>
+                    </a:xfrm>
+                    <a:prstGeom prst="rect">
+                      <a:avLst/>
+                    </a:prstGeom>
+                  </pic:spPr>
+                </pic:pic>
+              </a:graphicData>
+            </a:graphic>
+          </wp:inline>
+        </w:drawing>
+      </w:r>
+      <w:r>
+        <w:t xml:space="preserve"> Downloading can take a while</w:t>
+      </w:r>
+    </w:p>
+    <w:p>
+      <w:pPr>
+        <w:pStyle w:val="ListParagraph"/>
+        <w:numPr>
+          <w:ilvl w:val="0"/>
+          <w:numId w:val="1"/>
+        </w:numPr>
+      </w:pPr>
+      <w:r>
+        <w:lastRenderedPageBreak/>
+        <w:t>Now update the file structure – Go to FileZilla Client</w:t>
+      </w:r>
+      <w:r>
+        <w:t xml:space="preserve"> pull down the connection from the QuickConnect</w:t>
+      </w:r>
+      <w:r>
+        <w:t>.  The connection should be there.  If it is not or is incorrect you can fill out the fields in Host:</w:t>
+      </w:r>
+      <w:r>
+        <w:t xml:space="preserve">  can use either the ip address or the name and is found on the right-hand side of the cPannel screen as shown below</w:t>
+      </w:r>
+    </w:p>
+    <w:p>
+      <w:pPr>
+        <w:pStyle w:val="ListParagraph"/>
+      </w:pPr>
+      <w:r>
+        <w:rPr>
+          <w:noProof/>
+        </w:rPr>
+        <w:drawing>
+          <wp:inline distT="0" distB="0" distL="0" distR="0" wp14:anchorId="262194C6" wp14:editId="715548F1">
+            <wp:extent cx="1571636" cy="2405080"/>
+            <wp:effectExtent l="0" t="0" r="0" b="0"/>
+            <wp:docPr id="2" name="Picture 2" descr="Graphical user interface, application&#10;&#10;Description automatically generated"/>
+            <wp:cNvGraphicFramePr>
+              <a:graphicFrameLocks xmlns:a="http://schemas.openxmlformats.org/drawingml/2006/main" noChangeAspect="1"/>
+            </wp:cNvGraphicFramePr>
+            <a:graphic xmlns:a="http://schemas.openxmlformats.org/drawingml/2006/main">
+              <a:graphicData uri="http://schemas.openxmlformats.org/drawingml/2006/picture">
+                <pic:pic xmlns:pic="http://schemas.openxmlformats.org/drawingml/2006/picture">
+                  <pic:nvPicPr>
+                    <pic:cNvPr id="2" name="Picture 2" descr="Graphical user interface, application&#10;&#10;Description automatically generated"/>
+                    <pic:cNvPicPr/>
+                  </pic:nvPicPr>
+                  <pic:blipFill>
+                    <a:blip r:embed="rId16"/>
+                    <a:stretch>
+                      <a:fillRect/>
+                    </a:stretch>
+                  </pic:blipFill>
+                  <pic:spPr>
+                    <a:xfrm>
+                      <a:off x="0" y="0"/>
+                      <a:ext cx="1571636" cy="2405080"/>
+                    </a:xfrm>
+                    <a:prstGeom prst="rect">
+                      <a:avLst/>
+                    </a:prstGeom>
+                  </pic:spPr>
+                </pic:pic>
+              </a:graphicData>
+            </a:graphic>
+          </wp:inline>
+        </w:drawing>
+      </w:r>
+    </w:p>
+    <w:p>
+      <w:pPr>
+        <w:pStyle w:val="ListParagraph"/>
+      </w:pPr>
+      <w:r>
+        <w:t>In this case Host will be gator4182.hostgator.com</w:t>
+      </w:r>
+    </w:p>
+    <w:p>
+      <w:pPr>
+        <w:pStyle w:val="ListParagraph"/>
+      </w:pPr>
+      <w:r>
+        <w:t>Username:</w:t>
+      </w:r>
+    </w:p>
+    <w:p>
+      <w:pPr>
+        <w:pStyle w:val="ListParagraph"/>
+      </w:pPr>
+      <w:r>
+        <w:t>On the cPannel main screen there is the FTP Account icon</w:t>
+      </w:r>
+    </w:p>
+    <w:p>
+      <w:pPr>
+        <w:pStyle w:val="ListParagraph"/>
+      </w:pPr>
+      <w:r>
+        <w:rPr>
+          <w:noProof/>
+        </w:rPr>
+        <w:drawing>
+          <wp:inline distT="0" distB="0" distL="0" distR="0" wp14:anchorId="458DCDD5" wp14:editId="6C1E4363">
+            <wp:extent cx="2152666" cy="1095383"/>
+            <wp:effectExtent l="0" t="0" r="0" b="9525"/>
+            <wp:docPr id="6" name="Picture 6" descr="Graphical user interface, text, application&#10;&#10;Description automatically generated"/>
+            <wp:cNvGraphicFramePr>
+              <a:graphicFrameLocks xmlns:a="http://schemas.openxmlformats.org/drawingml/2006/main" noChangeAspect="1"/>
+            </wp:cNvGraphicFramePr>
+            <a:graphic xmlns:a="http://schemas.openxmlformats.org/drawingml/2006/main">
+              <a:graphicData uri="http://schemas.openxmlformats.org/drawingml/2006/picture">
+                <pic:pic xmlns:pic="http://schemas.openxmlformats.org/drawingml/2006/picture">
+                  <pic:nvPicPr>
+                    <pic:cNvPr id="6" name="Picture 6" descr="Graphical user interface, text, application&#10;&#10;Description automatically generated"/>
+                    <pic:cNvPicPr/>
+                  </pic:nvPicPr>
+                  <pic:blipFill>
+                    <a:blip r:embed="rId17"/>
+                    <a:stretch>
+                      <a:fillRect/>
+                    </a:stretch>
+                  </pic:blipFill>
+                  <pic:spPr>
+                    <a:xfrm>
+                      <a:off x="0" y="0"/>
+                      <a:ext cx="2152666" cy="1095383"/>
+                    </a:xfrm>
+                    <a:prstGeom prst="rect">
+                      <a:avLst/>
+                    </a:prstGeom>
+                  </pic:spPr>
+                </pic:pic>
+              </a:graphicData>
+            </a:graphic>
+          </wp:inline>
+        </w:drawing>
+      </w:r>
+    </w:p>
+    <w:p>
+      <w:pPr>
+        <w:pStyle w:val="ListParagraph"/>
+      </w:pPr>
+      <w:r>
+        <w:t>Then under ftp accounts go look for the one you are using:</w:t>
+      </w:r>
+    </w:p>
+    <w:p>
+      <w:pPr>
+        <w:pStyle w:val="ListParagraph"/>
+      </w:pPr>
+      <w:r>
+        <w:rPr>
+          <w:noProof/>
+        </w:rPr>
+        <w:drawing>
+          <wp:inline distT="0" distB="0" distL="0" distR="0" wp14:anchorId="7422F8F1" wp14:editId="7CB52078">
+            <wp:extent cx="4619659" cy="466728"/>
+            <wp:effectExtent l="0" t="0" r="9525" b="9525"/>
+            <wp:docPr id="12" name="Picture 12"/>
+            <wp:cNvGraphicFramePr>
+              <a:graphicFrameLocks xmlns:a="http://schemas.openxmlformats.org/drawingml/2006/main" noChangeAspect="1"/>
+            </wp:cNvGraphicFramePr>
+            <a:graphic xmlns:a="http://schemas.openxmlformats.org/drawingml/2006/main">
+              <a:graphicData uri="http://schemas.openxmlformats.org/drawingml/2006/picture">
+                <pic:pic xmlns:pic="http://schemas.openxmlformats.org/drawingml/2006/picture">
+                  <pic:nvPicPr>
+                    <pic:cNvPr id="1" name=""/>
+                    <pic:cNvPicPr/>
+                  </pic:nvPicPr>
+                  <pic:blipFill>
+                    <a:blip r:embed="rId18"/>
+                    <a:stretch>
+                      <a:fillRect/>
+                    </a:stretch>
+                  </pic:blipFill>
+                  <pic:spPr>
+                    <a:xfrm>
+                      <a:off x="0" y="0"/>
+                      <a:ext cx="4619659" cy="466728"/>
+                    </a:xfrm>
+                    <a:prstGeom prst="rect">
+                      <a:avLst/>
+                    </a:prstGeom>
+                  </pic:spPr>
+                </pic:pic>
+              </a:graphicData>
+            </a:graphic>
+          </wp:inline>
+        </w:drawing>
+      </w:r>
+    </w:p>
+    <w:p>
+      <w:pPr>
+        <w:pStyle w:val="ListParagraph"/>
+      </w:pPr>
+      <w:r>
+        <w:t>And select configure FTP Client you should get:</w:t>
+      </w:r>
+    </w:p>
+    <w:p>
+      <w:pPr>
+        <w:pStyle w:val="ListParagraph"/>
+      </w:pPr>
+    </w:p>
+    <w:p>
+      <w:pPr>
+        <w:pStyle w:val="ListParagraph"/>
+      </w:pPr>
+      <w:r>
+        <w:rPr>
+          <w:noProof/>
+        </w:rPr>
+        <w:drawing>
+          <wp:inline distT="0" distB="0" distL="0" distR="0" wp14:anchorId="76598B96" wp14:editId="644D0382">
+            <wp:extent cx="1404948" cy="528641"/>
+            <wp:effectExtent l="0" t="0" r="5080" b="5080"/>
+            <wp:docPr id="15" name="Picture 15" descr="Graphical user interface, text, application&#10;&#10;Description automatically generated"/>
+            <wp:cNvGraphicFramePr>
+              <a:graphicFrameLocks xmlns:a="http://schemas.openxmlformats.org/drawingml/2006/main" noChangeAspect="1"/>
+            </wp:cNvGraphicFramePr>
+            <a:graphic xmlns:a="http://schemas.openxmlformats.org/drawingml/2006/main">
+              <a:graphicData uri="http://schemas.openxmlformats.org/drawingml/2006/picture">
+                <pic:pic xmlns:pic="http://schemas.openxmlformats.org/drawingml/2006/picture">
+                  <pic:nvPicPr>
+                    <pic:cNvPr id="15" name="Picture 15" descr="Graphical user interface, text, application&#10;&#10;Description automatically generated"/>
+                    <pic:cNvPicPr/>
+                  </pic:nvPicPr>
+                  <pic:blipFill>
+                    <a:blip r:embed="rId19"/>
+                    <a:stretch>
+                      <a:fillRect/>
+                    </a:stretch>
+                  </pic:blipFill>
+                  <pic:spPr>
+                    <a:xfrm>
+                      <a:off x="0" y="0"/>
+                      <a:ext cx="1404948" cy="528641"/>
+                    </a:xfrm>
+                    <a:prstGeom prst="rect">
+                      <a:avLst/>
+                    </a:prstGeom>
+                  </pic:spPr>
+                </pic:pic>
+              </a:graphicData>
+            </a:graphic>
+          </wp:inline>
+        </w:drawing>
+      </w:r>
+    </w:p>
+    <w:p>
+      <w:pPr>
+        <w:pStyle w:val="ListParagraph"/>
+      </w:pPr>
+      <w:r>
+        <w:t xml:space="preserve"> Use your ftp Username in the username box in filezilla (</w:t>
+      </w:r>
+      <w:hyperlink r:id="rId20" w:history="1">
+        <w:r>
+          <w:rPr>
+            <w:rStyle w:val="Hyperlink"/>
+          </w:rPr>
+          <w:t>wagnerj@qrproblems.org</w:t>
+        </w:r>
+      </w:hyperlink>
+      <w:r>
+        <w:t xml:space="preserve"> in this case).  Port is 21.  The password is in your OneNote notebook and is also in a file called ftp password in the htdocs directory.</w:t>
+      </w:r>
+      <w:r>
+        <w:t xml:space="preserve"> </w:t>
+      </w:r>
+      <w:r>
+        <w:rPr>
+          <w:noProof/>
+        </w:rPr>
+        <w:drawing>
+          <wp:inline distT="0" distB="0" distL="0" distR="0" wp14:anchorId="1F996241" wp14:editId="5A5B1F18">
+            <wp:extent cx="3886228" cy="461966"/>
+            <wp:effectExtent l="0" t="0" r="0" b="0"/>
+            <wp:docPr id="20" name="Picture 20"/>
+            <wp:cNvGraphicFramePr>
+              <a:graphicFrameLocks xmlns:a="http://schemas.openxmlformats.org/drawingml/2006/main" noChangeAspect="1"/>
+            </wp:cNvGraphicFramePr>
+            <a:graphic xmlns:a="http://schemas.openxmlformats.org/drawingml/2006/main">
+              <a:graphicData uri="http://schemas.openxmlformats.org/drawingml/2006/picture">
+                <pic:pic xmlns:pic="http://schemas.openxmlformats.org/drawingml/2006/picture">
+                  <pic:nvPicPr>
+                    <pic:cNvPr id="1" name=""/>
+                    <pic:cNvPicPr/>
+                  </pic:nvPicPr>
+                  <pic:blipFill>
+                    <a:blip r:embed="rId21"/>
+                    <a:stretch>
+                      <a:fillRect/>
+                    </a:stretch>
+                  </pic:blipFill>
+                  <pic:spPr>
+                    <a:xfrm>
+                      <a:off x="0" y="0"/>
+                      <a:ext cx="3886228" cy="461966"/>
+                    </a:xfrm>
+                    <a:prstGeom prst="rect">
+                      <a:avLst/>
+                    </a:prstGeom>
+                  </pic:spPr>
+                </pic:pic>
+              </a:graphicData>
+            </a:graphic>
+          </wp:inline>
+        </w:drawing>
+      </w:r>
+    </w:p>
+    <w:p>
+      <w:pPr>
+        <w:pStyle w:val="ListParagraph"/>
+      </w:pPr>
+      <w:r>
+        <w:t>Which will also have the logon information:</w:t>
+      </w:r>
+    </w:p>
+    <w:p>
+      <w:pPr>
+        <w:pStyle w:val="ListParagraph"/>
+      </w:pPr>
+    </w:p>
+    <w:p>
+      <w:pPr>
+        <w:pStyle w:val="ListParagraph"/>
+      </w:pPr>
+    </w:p>
+    <w:p>
+      <w:pPr>
+        <w:pStyle w:val="ListParagraph"/>
+      </w:pPr>
+      <w:r>
+        <w:t xml:space="preserve"> </w:t>
+      </w:r>
+      <w:r>
+        <w:rPr>
+          <w:noProof/>
+        </w:rPr>
+        <w:drawing>
+          <wp:inline distT="0" distB="0" distL="0" distR="0" wp14:anchorId="2E1C841E" wp14:editId="586854BE">
+            <wp:extent cx="594474" cy="440934"/>
+            <wp:effectExtent l="0" t="0" r="0" b="0"/>
+            <wp:docPr id="14" name="Picture 14"/>
+            <wp:cNvGraphicFramePr>
+              <a:graphicFrameLocks xmlns:a="http://schemas.openxmlformats.org/drawingml/2006/main" noChangeAspect="1"/>
+            </wp:cNvGraphicFramePr>
+            <a:graphic xmlns:a="http://schemas.openxmlformats.org/drawingml/2006/main">
+              <a:graphicData uri="http://schemas.openxmlformats.org/drawingml/2006/picture">
+                <pic:pic xmlns:pic="http://schemas.openxmlformats.org/drawingml/2006/picture">
+                  <pic:nvPicPr>
+                    <pic:cNvPr id="1" name=""/>
+                    <pic:cNvPicPr/>
+                  </pic:nvPicPr>
+                  <pic:blipFill>
+                    <a:blip r:embed="rId22"/>
+                    <a:stretch>
+                      <a:fillRect/>
+                    </a:stretch>
+                  </pic:blipFill>
+                  <pic:spPr>
+                    <a:xfrm>
+                      <a:off x="0" y="0"/>
                       <a:ext cx="634758" cy="470814"/>
                     </a:xfrm>
                     <a:prstGeom prst="rect">
@@ -652,6 +950,9 @@
         </w:drawing>
       </w:r>
       <w:r>
+        <w:rPr>
+          <w:noProof/>
+        </w:rPr>
         <w:drawing>
           <wp:inline distT="0" distB="0" distL="0" distR="0" wp14:anchorId="7280064D" wp14:editId="5E0E5315">
             <wp:extent cx="3010989" cy="884896"/>
@@ -668,7 +969,7 @@
                     <pic:cNvPicPr/>
                   </pic:nvPicPr>
                   <pic:blipFill>
-                    <a:blip r:embed="rId16"/>
+                    <a:blip r:embed="rId23"/>
                     <a:stretch>
                       <a:fillRect/>
                     </a:stretch>
@@ -703,6 +1004,10 @@
         </w:numPr>
       </w:pPr>
       <w:r>
+        <w:rPr>
+          <w:noProof/>
+        </w:rPr>
+        <w:lastRenderedPageBreak/>
         <w:drawing>
           <wp:inline distT="0" distB="0" distL="0" distR="0" wp14:anchorId="52D66137" wp14:editId="5EDE00B3">
             <wp:extent cx="1816458" cy="1156224"/>
@@ -719,7 +1024,7 @@
                     <pic:cNvPicPr/>
                   </pic:nvPicPr>
                   <pic:blipFill>
-                    <a:blip r:embed="rId17" cstate="print">
+                    <a:blip r:embed="rId24" cstate="print">
                       <a:extLst>
                         <a:ext uri="{28A0092B-C50C-407E-A947-70E740481C1C}">
                           <a14:useLocalDpi xmlns:a14="http://schemas.microsoft.com/office/drawing/2010/main" val="0"/>
@@ -760,6 +1065,9 @@
         <w:pStyle w:val="ListParagraph"/>
       </w:pPr>
       <w:r>
+        <w:rPr>
+          <w:noProof/>
+        </w:rPr>
         <w:drawing>
           <wp:inline distT="0" distB="0" distL="0" distR="0" wp14:anchorId="7EA4085F" wp14:editId="4F2ABB77">
             <wp:extent cx="2767295" cy="1815910"/>
@@ -776,7 +1084,7 @@
                     <pic:cNvPicPr/>
                   </pic:nvPicPr>
                   <pic:blipFill>
-                    <a:blip r:embed="rId18"/>
+                    <a:blip r:embed="rId25"/>
                     <a:stretch>
                       <a:fillRect/>
                     </a:stretch>
@@ -819,6 +1127,9 @@
         <w:pStyle w:val="ListParagraph"/>
       </w:pPr>
       <w:r>
+        <w:rPr>
+          <w:noProof/>
+        </w:rPr>
         <w:drawing>
           <wp:inline distT="0" distB="0" distL="0" distR="0" wp14:anchorId="744EB0DD" wp14:editId="6756A350">
             <wp:extent cx="2567928" cy="1486457"/>
@@ -835,7 +1146,7 @@
                     <pic:cNvPicPr/>
                   </pic:nvPicPr>
                   <pic:blipFill>
-                    <a:blip r:embed="rId19" cstate="print">
+                    <a:blip r:embed="rId26" cstate="print">
                       <a:extLst>
                         <a:ext uri="{28A0092B-C50C-407E-A947-70E740481C1C}">
                           <a14:useLocalDpi xmlns:a14="http://schemas.microsoft.com/office/drawing/2010/main" val="0"/>
@@ -879,8 +1190,45 @@
       <w:r>
         <w:t>bit (less than a minute for me) it returned that it was finished.</w:t>
       </w:r>
-      <w:bookmarkStart w:id="0" w:name="_GoBack"/>
-      <w:bookmarkEnd w:id="0"/>
+    </w:p>
+    <w:p>
+      <w:pPr>
+        <w:pStyle w:val="ListParagraph"/>
+        <w:numPr>
+          <w:ilvl w:val="0"/>
+          <w:numId w:val="1"/>
+        </w:numPr>
+      </w:pPr>
+      <w:r>
+        <w:t xml:space="preserve">Besides the </w:t>
+      </w:r>
+      <w:r>
+        <w:t>“</w:t>
+      </w:r>
+      <w:r>
+        <w:t>uploads</w:t>
+      </w:r>
+      <w:r>
+        <w:t>”</w:t>
+      </w:r>
+      <w:r>
+        <w:t xml:space="preserve"> directory </w:t>
+      </w:r>
+      <w:r>
+        <w:t xml:space="preserve">you will want to match the </w:t>
+      </w:r>
+      <w:r>
+        <w:t xml:space="preserve">“students_work” and the “students_exam_work” and the </w:t>
+      </w:r>
+      <w:r>
+        <w:t>“</w:t>
+      </w:r>
+      <w:r>
+        <w:t>drawing</w:t>
+      </w:r>
+      <w:r>
+        <w:t>_tool_images” folders</w:t>
+      </w:r>
     </w:p>
     <w:sectPr>
       <w:pgSz w:w="12240" w:h="15840"/>
@@ -893,7 +1241,7 @@
 </file>
 
 <file path=word/numbering.xml><?xml version="1.0" encoding="utf-8"?>
-<w:numbering xmlns:wpc="http://schemas.microsoft.com/office/word/2010/wordprocessingCanvas" xmlns:cx="http://schemas.microsoft.com/office/drawing/2014/chartex" xmlns:cx1="http://schemas.microsoft.com/office/drawing/2015/9/8/chartex" xmlns:cx2="http://schemas.microsoft.com/office/drawing/2015/10/21/chartex" xmlns:cx3="http://schemas.microsoft.com/office/drawing/2016/5/9/chartex" xmlns:cx4="http://schemas.microsoft.com/office/drawing/2016/5/10/chartex" xmlns:cx5="http://schemas.microsoft.com/office/drawing/2016/5/11/chartex" xmlns:cx6="http://schemas.microsoft.com/office/drawing/2016/5/12/chartex" xmlns:cx7="http://schemas.microsoft.com/office/drawing/2016/5/13/chartex" xmlns:cx8="http://schemas.microsoft.com/office/drawing/2016/5/14/chartex" xmlns:mc="http://schemas.openxmlformats.org/markup-compatibility/2006" xmlns:aink="http://schemas.microsoft.com/office/drawing/2016/ink" xmlns:am3d="http://schemas.microsoft.com/office/drawing/2017/model3d" xmlns:o="urn:schemas-microsoft-com:office:office" xmlns:r="http://schemas.openxmlformats.org/officeDocument/2006/relationships" xmlns:m="http://schemas.openxmlformats.org/officeDocument/2006/math" xmlns:v="urn:schemas-microsoft-com:vml" xmlns:wp14="http://schemas.microsoft.com/office/word/2010/wordprocessingDrawing" xmlns:wp="http://schemas.openxmlformats.org/drawingml/2006/wordprocessingDrawing" xmlns:w10="urn:schemas-microsoft-com:office:word" xmlns:w="http://schemas.openxmlformats.org/wordprocessingml/2006/main" xmlns:w14="http://schemas.microsoft.com/office/word/2010/wordml" xmlns:w15="http://schemas.microsoft.com/office/word/2012/wordml" xmlns:w16cid="http://schemas.microsoft.com/office/word/2016/wordml/cid" xmlns:w16se="http://schemas.microsoft.com/office/word/2015/wordml/symex" xmlns:wpg="http://schemas.microsoft.com/office/word/2010/wordprocessingGroup" xmlns:wpi="http://schemas.microsoft.com/office/word/2010/wordprocessingInk" xmlns:wne="http://schemas.microsoft.com/office/word/2006/wordml" xmlns:wps="http://schemas.microsoft.com/office/word/2010/wordprocessingShape" mc:Ignorable="w14 w15 w16se w16cid wp14">
+<w:numbering xmlns:wpc="http://schemas.microsoft.com/office/word/2010/wordprocessingCanvas" xmlns:cx="http://schemas.microsoft.com/office/drawing/2014/chartex" xmlns:cx1="http://schemas.microsoft.com/office/drawing/2015/9/8/chartex" xmlns:cx2="http://schemas.microsoft.com/office/drawing/2015/10/21/chartex" xmlns:cx3="http://schemas.microsoft.com/office/drawing/2016/5/9/chartex" xmlns:cx4="http://schemas.microsoft.com/office/drawing/2016/5/10/chartex" xmlns:cx5="http://schemas.microsoft.com/office/drawing/2016/5/11/chartex" xmlns:cx6="http://schemas.microsoft.com/office/drawing/2016/5/12/chartex" xmlns:cx7="http://schemas.microsoft.com/office/drawing/2016/5/13/chartex" xmlns:cx8="http://schemas.microsoft.com/office/drawing/2016/5/14/chartex" xmlns:mc="http://schemas.openxmlformats.org/markup-compatibility/2006" xmlns:aink="http://schemas.microsoft.com/office/drawing/2016/ink" xmlns:am3d="http://schemas.microsoft.com/office/drawing/2017/model3d" xmlns:o="urn:schemas-microsoft-com:office:office" xmlns:r="http://schemas.openxmlformats.org/officeDocument/2006/relationships" xmlns:m="http://schemas.openxmlformats.org/officeDocument/2006/math" xmlns:v="urn:schemas-microsoft-com:vml" xmlns:wp14="http://schemas.microsoft.com/office/word/2010/wordprocessingDrawing" xmlns:wp="http://schemas.openxmlformats.org/drawingml/2006/wordprocessingDrawing" xmlns:w10="urn:schemas-microsoft-com:office:word" xmlns:w="http://schemas.openxmlformats.org/wordprocessingml/2006/main" xmlns:w14="http://schemas.microsoft.com/office/word/2010/wordml" xmlns:w15="http://schemas.microsoft.com/office/word/2012/wordml" xmlns:w16cex="http://schemas.microsoft.com/office/word/2018/wordml/cex" xmlns:w16cid="http://schemas.microsoft.com/office/word/2016/wordml/cid" xmlns:w16="http://schemas.microsoft.com/office/word/2018/wordml" xmlns:w16sdtdh="http://schemas.microsoft.com/office/word/2020/wordml/sdtdatahash" xmlns:w16se="http://schemas.microsoft.com/office/word/2015/wordml/symex" xmlns:wpg="http://schemas.microsoft.com/office/word/2010/wordprocessingGroup" xmlns:wpi="http://schemas.microsoft.com/office/word/2010/wordprocessingInk" xmlns:wne="http://schemas.microsoft.com/office/word/2006/wordml" xmlns:wps="http://schemas.microsoft.com/office/word/2010/wordprocessingShape" mc:Ignorable="w14 w15 w16se w16cid w16 w16cex w16sdtdh wp14">
   <w:abstractNum w:abstractNumId="0" w15:restartNumberingAfterBreak="0">
     <w:nsid w:val="1FD44B87"/>
     <w:multiLevelType w:val="hybridMultilevel"/>
@@ -990,7 +1338,7 @@
 </file>
 
 <file path=word/styles.xml><?xml version="1.0" encoding="utf-8"?>
-<w:styles xmlns:mc="http://schemas.openxmlformats.org/markup-compatibility/2006" xmlns:r="http://schemas.openxmlformats.org/officeDocument/2006/relationships" xmlns:w="http://schemas.openxmlformats.org/wordprocessingml/2006/main" xmlns:w14="http://schemas.microsoft.com/office/word/2010/wordml" xmlns:w15="http://schemas.microsoft.com/office/word/2012/wordml" xmlns:w16cid="http://schemas.microsoft.com/office/word/2016/wordml/cid" xmlns:w16se="http://schemas.microsoft.com/office/word/2015/wordml/symex" mc:Ignorable="w14 w15 w16se w16cid">
+<w:styles xmlns:mc="http://schemas.openxmlformats.org/markup-compatibility/2006" xmlns:r="http://schemas.openxmlformats.org/officeDocument/2006/relationships" xmlns:w="http://schemas.openxmlformats.org/wordprocessingml/2006/main" xmlns:w14="http://schemas.microsoft.com/office/word/2010/wordml" xmlns:w15="http://schemas.microsoft.com/office/word/2012/wordml" xmlns:w16cex="http://schemas.microsoft.com/office/word/2018/wordml/cex" xmlns:w16cid="http://schemas.microsoft.com/office/word/2016/wordml/cid" xmlns:w16="http://schemas.microsoft.com/office/word/2018/wordml" xmlns:w16sdtdh="http://schemas.microsoft.com/office/word/2020/wordml/sdtdatahash" xmlns:w16se="http://schemas.microsoft.com/office/word/2015/wordml/symex" mc:Ignorable="w14 w15 w16se w16cid w16 w16cex w16sdtdh">
   <w:docDefaults>
     <w:rPrDefault>
       <w:rPr>
@@ -1112,6 +1460,7 @@
     <w:lsdException w:name="HTML Sample" w:semiHidden="1" w:unhideWhenUsed="1"/>
     <w:lsdException w:name="HTML Typewriter" w:semiHidden="1" w:unhideWhenUsed="1"/>
     <w:lsdException w:name="HTML Variable" w:semiHidden="1" w:unhideWhenUsed="1"/>
+    <w:lsdException w:name="Normal Table" w:semiHidden="1" w:unhideWhenUsed="1"/>
     <w:lsdException w:name="annotation subject" w:semiHidden="1" w:unhideWhenUsed="1"/>
     <w:lsdException w:name="No List" w:semiHidden="1" w:unhideWhenUsed="1"/>
     <w:lsdException w:name="Outline List 1" w:semiHidden="1" w:unhideWhenUsed="1"/>
@@ -1158,8 +1507,10 @@
     <w:lsdException w:name="Table Subtle 2" w:semiHidden="1" w:unhideWhenUsed="1"/>
     <w:lsdException w:name="Table Web 1" w:semiHidden="1" w:unhideWhenUsed="1"/>
     <w:lsdException w:name="Table Web 2" w:semiHidden="1" w:unhideWhenUsed="1"/>
+    <w:lsdException w:name="Table Web 3" w:semiHidden="1" w:unhideWhenUsed="1"/>
     <w:lsdException w:name="Balloon Text" w:semiHidden="1" w:unhideWhenUsed="1"/>
     <w:lsdException w:name="Table Grid" w:uiPriority="39"/>
+    <w:lsdException w:name="Table Theme" w:semiHidden="1" w:unhideWhenUsed="1"/>
     <w:lsdException w:name="Placeholder Text" w:semiHidden="1"/>
     <w:lsdException w:name="No Spacing" w:uiPriority="1" w:qFormat="1"/>
     <w:lsdException w:name="Light Shading" w:uiPriority="60"/>
@@ -1451,6 +1802,29 @@
       <w:rFonts w:ascii="Segoe UI" w:hAnsi="Segoe UI" w:cs="Segoe UI"/>
       <w:sz w:val="18"/>
       <w:szCs w:val="18"/>
+    </w:rPr>
+  </w:style>
+  <w:style w:type="character" w:styleId="Hyperlink">
+    <w:name w:val="Hyperlink"/>
+    <w:basedOn w:val="DefaultParagraphFont"/>
+    <w:uiPriority w:val="99"/>
+    <w:unhideWhenUsed/>
+    <w:rsid w:val="0030739E"/>
+    <w:rPr>
+      <w:color w:val="0563C1" w:themeColor="hyperlink"/>
+      <w:u w:val="single"/>
+    </w:rPr>
+  </w:style>
+  <w:style w:type="character" w:styleId="UnresolvedMention">
+    <w:name w:val="Unresolved Mention"/>
+    <w:basedOn w:val="DefaultParagraphFont"/>
+    <w:uiPriority w:val="99"/>
+    <w:semiHidden/>
+    <w:unhideWhenUsed/>
+    <w:rsid w:val="0030739E"/>
+    <w:rPr>
+      <w:color w:val="605E5C"/>
+      <w:shd w:val="clear" w:color="auto" w:fill="E1DFDD"/>
     </w:rPr>
   </w:style>
 </w:styles>
@@ -1749,4 +2123,16 @@
     </a:ext>
   </a:extLst>
 </a:theme>
+</file>
+
+<file path=customXml/item1.xml><?xml version="1.0" encoding="utf-8"?>
+<b:Sources xmlns:b="http://schemas.openxmlformats.org/officeDocument/2006/bibliography" xmlns="http://schemas.openxmlformats.org/officeDocument/2006/bibliography" SelectedStyle="\IEEE2006OfficeOnline.xsl" StyleName="IEEE" Version="2006"/>
+</file>
+
+<file path=customXml/itemProps1.xml><?xml version="1.0" encoding="utf-8"?>
+<ds:datastoreItem xmlns:ds="http://schemas.openxmlformats.org/officeDocument/2006/customXml" ds:itemID="{0D54826E-F386-4198-933E-30545CFED4FC}">
+  <ds:schemaRefs>
+    <ds:schemaRef ds:uri="http://schemas.openxmlformats.org/officeDocument/2006/bibliography"/>
+  </ds:schemaRefs>
+</ds:datastoreItem>
 </file>
</xml_diff>